<commit_message>
Updated readme with detailed steps for setting up working environment.
</commit_message>
<xml_diff>
--- a/Documents/Readme for git usage.docx
+++ b/Documents/Readme for git usage.docx
@@ -8,9 +8,43 @@
         <w:jc w:val="center"/>
       </w:pPr>
       <w:r>
-        <w:t>Readme for git usage</w:t>
-      </w:r>
-    </w:p>
+        <w:t>README FOR GIT USAGE</w:t>
+      </w:r>
+    </w:p>
+    <w:p>
+      <w:pPr>
+        <w:spacing w:after="0" w:line="240" w:lineRule="auto"/>
+        <w:jc w:val="center"/>
+      </w:pPr>
+      <w:r>
+        <w:t>Internship Project</w:t>
+      </w:r>
+    </w:p>
+    <w:p>
+      <w:pPr>
+        <w:pBdr>
+          <w:bottom w:val="single" w:sz="6" w:space="1" w:color="auto"/>
+        </w:pBdr>
+        <w:spacing w:after="0" w:line="240" w:lineRule="auto"/>
+        <w:jc w:val="center"/>
+      </w:pPr>
+      <w:r>
+        <w:t>Srivatsava Gummalla, 140905292</w:t>
+      </w:r>
+    </w:p>
+    <w:p>
+      <w:pPr>
+        <w:pBdr>
+          <w:bottom w:val="single" w:sz="6" w:space="1" w:color="auto"/>
+        </w:pBdr>
+        <w:spacing w:after="0" w:line="240" w:lineRule="auto"/>
+        <w:jc w:val="center"/>
+      </w:pPr>
+      <w:r>
+        <w:t>27-June-2017</w:t>
+      </w:r>
+    </w:p>
+    <w:p/>
     <w:p>
       <w:pPr>
         <w:pStyle w:val="ListParagraph"/>
@@ -73,7 +107,10 @@
         <w:t>Finish</w:t>
       </w:r>
       <w:r>
-        <w:t> prompts to complete the installation. The default options are pretty sensible for most users.</w:t>
+        <w:t xml:space="preserve"> prompts to complete the installation. </w:t>
+      </w:r>
+      <w:r>
+        <w:t>Use default options.</w:t>
       </w:r>
     </w:p>
     <w:p>
@@ -196,21 +233,21 @@
         </w:numPr>
       </w:pPr>
       <w:r>
-        <w:t xml:space="preserve">Status of files in the git </w:t>
-      </w:r>
-      <w:proofErr w:type="gramStart"/>
-      <w:r>
-        <w:t>repository:-</w:t>
-      </w:r>
-      <w:proofErr w:type="gramEnd"/>
-      <w:r>
         <w:rPr>
           <w:noProof/>
         </w:rPr>
         <w:drawing>
-          <wp:inline distT="0" distB="0" distL="0" distR="0">
-            <wp:extent cx="5731510" cy="2446655"/>
-            <wp:effectExtent l="0" t="0" r="2540" b="0"/>
+          <wp:anchor distT="0" distB="0" distL="114300" distR="114300" simplePos="0" relativeHeight="251659264" behindDoc="0" locked="0" layoutInCell="1" allowOverlap="1">
+            <wp:simplePos x="0" y="0"/>
+            <wp:positionH relativeFrom="column">
+              <wp:posOffset>1047750</wp:posOffset>
+            </wp:positionH>
+            <wp:positionV relativeFrom="paragraph">
+              <wp:posOffset>290195</wp:posOffset>
+            </wp:positionV>
+            <wp:extent cx="3819525" cy="1630045"/>
+            <wp:effectExtent l="0" t="0" r="0" b="8255"/>
+            <wp:wrapNone/>
             <wp:docPr id="2" name="Picture 2" descr="Screen Clipping"/>
             <wp:cNvGraphicFramePr>
               <a:graphicFrameLocks xmlns:a="http://schemas.openxmlformats.org/drawingml/2006/main" noChangeAspect="1"/>
@@ -237,7 +274,7 @@
                   <pic:spPr>
                     <a:xfrm>
                       <a:off x="0" y="0"/>
-                      <a:ext cx="5731510" cy="2446655"/>
+                      <a:ext cx="3819525" cy="1630045"/>
                     </a:xfrm>
                     <a:prstGeom prst="rect">
                       <a:avLst/>
@@ -246,10 +283,30 @@
                 </pic:pic>
               </a:graphicData>
             </a:graphic>
-          </wp:inline>
+            <wp14:sizeRelH relativeFrom="page">
+              <wp14:pctWidth>0</wp14:pctWidth>
+            </wp14:sizeRelH>
+            <wp14:sizeRelV relativeFrom="page">
+              <wp14:pctHeight>0</wp14:pctHeight>
+            </wp14:sizeRelV>
+          </wp:anchor>
         </w:drawing>
       </w:r>
-    </w:p>
+      <w:r>
+        <w:t xml:space="preserve">Status of files in the git </w:t>
+      </w:r>
+      <w:proofErr w:type="gramStart"/>
+      <w:r>
+        <w:t>repository:-</w:t>
+      </w:r>
+      <w:proofErr w:type="gramEnd"/>
+    </w:p>
+    <w:p/>
+    <w:p/>
+    <w:p/>
+    <w:p/>
+    <w:p/>
+    <w:p/>
     <w:p>
       <w:pPr>
         <w:pStyle w:val="ListParagraph"/>
@@ -259,9 +316,108 @@
         </w:numPr>
       </w:pPr>
       <w:r>
-        <w:t>Install tortoise git from git installer for windows.</w:t>
-      </w:r>
-    </w:p>
+        <w:t xml:space="preserve">Install </w:t>
+      </w:r>
+      <w:proofErr w:type="spellStart"/>
+      <w:r>
+        <w:t>TortoiseG</w:t>
+      </w:r>
+      <w:r>
+        <w:t>it</w:t>
+      </w:r>
+      <w:proofErr w:type="spellEnd"/>
+      <w:r>
+        <w:t xml:space="preserve"> for windows from </w:t>
+      </w:r>
+      <w:hyperlink r:id="rId8" w:history="1">
+        <w:r>
+          <w:rPr>
+            <w:rStyle w:val="Hyperlink"/>
+          </w:rPr>
+          <w:t>https://tortoisegit.org/download/</w:t>
+        </w:r>
+      </w:hyperlink>
+      <w:r>
+        <w:t xml:space="preserve"> </w:t>
+      </w:r>
+    </w:p>
+    <w:p>
+      <w:r>
+        <w:rPr>
+          <w:noProof/>
+        </w:rPr>
+        <w:drawing>
+          <wp:anchor distT="0" distB="0" distL="114300" distR="114300" simplePos="0" relativeHeight="251658240" behindDoc="0" locked="0" layoutInCell="1" allowOverlap="1">
+            <wp:simplePos x="0" y="0"/>
+            <wp:positionH relativeFrom="column">
+              <wp:posOffset>876300</wp:posOffset>
+            </wp:positionH>
+            <wp:positionV relativeFrom="paragraph">
+              <wp:posOffset>260350</wp:posOffset>
+            </wp:positionV>
+            <wp:extent cx="3467100" cy="2119563"/>
+            <wp:effectExtent l="0" t="0" r="0" b="0"/>
+            <wp:wrapNone/>
+            <wp:docPr id="4" name="Picture 4"/>
+            <wp:cNvGraphicFramePr>
+              <a:graphicFrameLocks xmlns:a="http://schemas.openxmlformats.org/drawingml/2006/main" noChangeAspect="1"/>
+            </wp:cNvGraphicFramePr>
+            <a:graphic xmlns:a="http://schemas.openxmlformats.org/drawingml/2006/main">
+              <a:graphicData uri="http://schemas.openxmlformats.org/drawingml/2006/picture">
+                <pic:pic xmlns:pic="http://schemas.openxmlformats.org/drawingml/2006/picture">
+                  <pic:nvPicPr>
+                    <pic:cNvPr id="0" name="Picture 2"/>
+                    <pic:cNvPicPr>
+                      <a:picLocks noChangeAspect="1" noChangeArrowheads="1"/>
+                    </pic:cNvPicPr>
+                  </pic:nvPicPr>
+                  <pic:blipFill>
+                    <a:blip r:embed="rId9">
+                      <a:extLst>
+                        <a:ext uri="{28A0092B-C50C-407E-A947-70E740481C1C}">
+                          <a14:useLocalDpi xmlns:a14="http://schemas.microsoft.com/office/drawing/2010/main" val="0"/>
+                        </a:ext>
+                      </a:extLst>
+                    </a:blip>
+                    <a:srcRect/>
+                    <a:stretch>
+                      <a:fillRect/>
+                    </a:stretch>
+                  </pic:blipFill>
+                  <pic:spPr bwMode="auto">
+                    <a:xfrm>
+                      <a:off x="0" y="0"/>
+                      <a:ext cx="3467100" cy="2119563"/>
+                    </a:xfrm>
+                    <a:prstGeom prst="rect">
+                      <a:avLst/>
+                    </a:prstGeom>
+                    <a:noFill/>
+                    <a:ln>
+                      <a:noFill/>
+                    </a:ln>
+                  </pic:spPr>
+                </pic:pic>
+              </a:graphicData>
+            </a:graphic>
+            <wp14:sizeRelH relativeFrom="page">
+              <wp14:pctWidth>0</wp14:pctWidth>
+            </wp14:sizeRelH>
+            <wp14:sizeRelV relativeFrom="page">
+              <wp14:pctHeight>0</wp14:pctHeight>
+            </wp14:sizeRelV>
+          </wp:anchor>
+        </w:drawing>
+      </w:r>
+    </w:p>
+    <w:p/>
+    <w:p/>
+    <w:p/>
+    <w:p/>
+    <w:p/>
+    <w:p/>
+    <w:p/>
+    <w:p/>
     <w:p>
       <w:pPr>
         <w:pStyle w:val="ListParagraph"/>
@@ -271,16 +427,154 @@
         </w:numPr>
       </w:pPr>
       <w:r>
-        <w:t xml:space="preserve">We can perform the git operations such as add, delete, commit, push, pull and show log in the current repository by using the right click in the repository folder and selecting tortoise git from the </w:t>
-      </w:r>
-      <w:proofErr w:type="gramStart"/>
-      <w:r>
-        <w:t>drop down</w:t>
-      </w:r>
-      <w:proofErr w:type="gramEnd"/>
-      <w:r>
-        <w:t xml:space="preserve"> menu.</w:t>
-      </w:r>
+        <w:lastRenderedPageBreak/>
+        <w:t>Go to the directory where the repository needs to be cloned and select the Git Clone in the right click drop down menu.</w:t>
+      </w:r>
+    </w:p>
+    <w:p>
+      <w:pPr>
+        <w:pStyle w:val="ListParagraph"/>
+      </w:pPr>
+      <w:r>
+        <w:rPr>
+          <w:noProof/>
+        </w:rPr>
+        <w:drawing>
+          <wp:anchor distT="0" distB="0" distL="114300" distR="114300" simplePos="0" relativeHeight="251660288" behindDoc="0" locked="0" layoutInCell="1" allowOverlap="1">
+            <wp:simplePos x="0" y="0"/>
+            <wp:positionH relativeFrom="column">
+              <wp:posOffset>866775</wp:posOffset>
+            </wp:positionH>
+            <wp:positionV relativeFrom="paragraph">
+              <wp:posOffset>107950</wp:posOffset>
+            </wp:positionV>
+            <wp:extent cx="4114800" cy="2929309"/>
+            <wp:effectExtent l="0" t="0" r="0" b="4445"/>
+            <wp:wrapNone/>
+            <wp:docPr id="5" name="Picture 5" descr="Screen Clipping"/>
+            <wp:cNvGraphicFramePr>
+              <a:graphicFrameLocks xmlns:a="http://schemas.openxmlformats.org/drawingml/2006/main" noChangeAspect="1"/>
+            </wp:cNvGraphicFramePr>
+            <a:graphic xmlns:a="http://schemas.openxmlformats.org/drawingml/2006/main">
+              <a:graphicData uri="http://schemas.openxmlformats.org/drawingml/2006/picture">
+                <pic:pic xmlns:pic="http://schemas.openxmlformats.org/drawingml/2006/picture">
+                  <pic:nvPicPr>
+                    <pic:cNvPr id="5" name="EA414DB.tmp"/>
+                    <pic:cNvPicPr/>
+                  </pic:nvPicPr>
+                  <pic:blipFill>
+                    <a:blip r:embed="rId10">
+                      <a:extLst>
+                        <a:ext uri="{28A0092B-C50C-407E-A947-70E740481C1C}">
+                          <a14:useLocalDpi xmlns:a14="http://schemas.microsoft.com/office/drawing/2010/main" val="0"/>
+                        </a:ext>
+                      </a:extLst>
+                    </a:blip>
+                    <a:stretch>
+                      <a:fillRect/>
+                    </a:stretch>
+                  </pic:blipFill>
+                  <pic:spPr>
+                    <a:xfrm>
+                      <a:off x="0" y="0"/>
+                      <a:ext cx="4114800" cy="2929309"/>
+                    </a:xfrm>
+                    <a:prstGeom prst="rect">
+                      <a:avLst/>
+                    </a:prstGeom>
+                  </pic:spPr>
+                </pic:pic>
+              </a:graphicData>
+            </a:graphic>
+            <wp14:sizeRelH relativeFrom="page">
+              <wp14:pctWidth>0</wp14:pctWidth>
+            </wp14:sizeRelH>
+            <wp14:sizeRelV relativeFrom="page">
+              <wp14:pctHeight>0</wp14:pctHeight>
+            </wp14:sizeRelV>
+          </wp:anchor>
+        </w:drawing>
+      </w:r>
+    </w:p>
+    <w:p>
+      <w:pPr>
+        <w:pStyle w:val="ListParagraph"/>
+      </w:pPr>
+    </w:p>
+    <w:p>
+      <w:pPr>
+        <w:pStyle w:val="ListParagraph"/>
+      </w:pPr>
+    </w:p>
+    <w:p>
+      <w:pPr>
+        <w:pStyle w:val="ListParagraph"/>
+      </w:pPr>
+    </w:p>
+    <w:p>
+      <w:pPr>
+        <w:pStyle w:val="ListParagraph"/>
+      </w:pPr>
+    </w:p>
+    <w:p>
+      <w:pPr>
+        <w:pStyle w:val="ListParagraph"/>
+      </w:pPr>
+    </w:p>
+    <w:p>
+      <w:pPr>
+        <w:pStyle w:val="ListParagraph"/>
+      </w:pPr>
+    </w:p>
+    <w:p>
+      <w:pPr>
+        <w:pStyle w:val="ListParagraph"/>
+      </w:pPr>
+    </w:p>
+    <w:p>
+      <w:pPr>
+        <w:pStyle w:val="ListParagraph"/>
+      </w:pPr>
+    </w:p>
+    <w:p>
+      <w:pPr>
+        <w:pStyle w:val="ListParagraph"/>
+      </w:pPr>
+    </w:p>
+    <w:p>
+      <w:pPr>
+        <w:pStyle w:val="ListParagraph"/>
+      </w:pPr>
+    </w:p>
+    <w:p>
+      <w:pPr>
+        <w:pStyle w:val="ListParagraph"/>
+      </w:pPr>
+    </w:p>
+    <w:p>
+      <w:pPr>
+        <w:pStyle w:val="ListParagraph"/>
+      </w:pPr>
+    </w:p>
+    <w:p>
+      <w:pPr>
+        <w:pStyle w:val="ListParagraph"/>
+      </w:pPr>
+    </w:p>
+    <w:p>
+      <w:pPr>
+        <w:pStyle w:val="ListParagraph"/>
+      </w:pPr>
+    </w:p>
+    <w:p>
+      <w:pPr>
+        <w:pStyle w:val="ListParagraph"/>
+      </w:pPr>
+    </w:p>
+    <w:p>
+      <w:pPr>
+        <w:pStyle w:val="ListParagraph"/>
+      </w:pPr>
     </w:p>
     <w:p>
       <w:pPr>
@@ -291,9 +585,359 @@
         </w:numPr>
       </w:pPr>
       <w:r>
-        <w:t>A GitHub account with the username can be set and the files in the repository can be cloned and made available globally.</w:t>
-      </w:r>
+        <w:t xml:space="preserve">In the URL field enter the URL of the git repository which can be taken from </w:t>
+      </w:r>
+      <w:proofErr w:type="gramStart"/>
+      <w:r>
+        <w:t>here :</w:t>
+      </w:r>
+      <w:proofErr w:type="gramEnd"/>
+    </w:p>
+    <w:p>
+      <w:pPr>
+        <w:pStyle w:val="ListParagraph"/>
+      </w:pPr>
+      <w:r>
+        <w:rPr>
+          <w:noProof/>
+        </w:rPr>
+        <w:drawing>
+          <wp:anchor distT="0" distB="0" distL="114300" distR="114300" simplePos="0" relativeHeight="251661312" behindDoc="0" locked="0" layoutInCell="1" allowOverlap="1">
+            <wp:simplePos x="0" y="0"/>
+            <wp:positionH relativeFrom="column">
+              <wp:posOffset>457200</wp:posOffset>
+            </wp:positionH>
+            <wp:positionV relativeFrom="paragraph">
+              <wp:posOffset>29845</wp:posOffset>
+            </wp:positionV>
+            <wp:extent cx="5731510" cy="2899410"/>
+            <wp:effectExtent l="0" t="0" r="2540" b="0"/>
+            <wp:wrapNone/>
+            <wp:docPr id="7" name="Picture 7" descr="Screen Clipping"/>
+            <wp:cNvGraphicFramePr>
+              <a:graphicFrameLocks xmlns:a="http://schemas.openxmlformats.org/drawingml/2006/main" noChangeAspect="1"/>
+            </wp:cNvGraphicFramePr>
+            <a:graphic xmlns:a="http://schemas.openxmlformats.org/drawingml/2006/main">
+              <a:graphicData uri="http://schemas.openxmlformats.org/drawingml/2006/picture">
+                <pic:pic xmlns:pic="http://schemas.openxmlformats.org/drawingml/2006/picture">
+                  <pic:nvPicPr>
+                    <pic:cNvPr id="7" name="EA437D7.tmp"/>
+                    <pic:cNvPicPr/>
+                  </pic:nvPicPr>
+                  <pic:blipFill>
+                    <a:blip r:embed="rId11">
+                      <a:extLst>
+                        <a:ext uri="{28A0092B-C50C-407E-A947-70E740481C1C}">
+                          <a14:useLocalDpi xmlns:a14="http://schemas.microsoft.com/office/drawing/2010/main" val="0"/>
+                        </a:ext>
+                      </a:extLst>
+                    </a:blip>
+                    <a:stretch>
+                      <a:fillRect/>
+                    </a:stretch>
+                  </pic:blipFill>
+                  <pic:spPr>
+                    <a:xfrm>
+                      <a:off x="0" y="0"/>
+                      <a:ext cx="5731510" cy="2899410"/>
+                    </a:xfrm>
+                    <a:prstGeom prst="rect">
+                      <a:avLst/>
+                    </a:prstGeom>
+                  </pic:spPr>
+                </pic:pic>
+              </a:graphicData>
+            </a:graphic>
+            <wp14:sizeRelH relativeFrom="page">
+              <wp14:pctWidth>0</wp14:pctWidth>
+            </wp14:sizeRelH>
+            <wp14:sizeRelV relativeFrom="page">
+              <wp14:pctHeight>0</wp14:pctHeight>
+            </wp14:sizeRelV>
+          </wp:anchor>
+        </w:drawing>
+      </w:r>
+    </w:p>
+    <w:p>
+      <w:pPr>
+        <w:pStyle w:val="ListParagraph"/>
+      </w:pPr>
+    </w:p>
+    <w:p>
+      <w:pPr>
+        <w:pStyle w:val="ListParagraph"/>
+      </w:pPr>
+    </w:p>
+    <w:p>
+      <w:pPr>
+        <w:pStyle w:val="ListParagraph"/>
+      </w:pPr>
+    </w:p>
+    <w:p>
+      <w:pPr>
+        <w:pStyle w:val="ListParagraph"/>
+      </w:pPr>
+    </w:p>
+    <w:p>
+      <w:pPr>
+        <w:pStyle w:val="ListParagraph"/>
+      </w:pPr>
+    </w:p>
+    <w:p>
+      <w:pPr>
+        <w:pStyle w:val="ListParagraph"/>
+      </w:pPr>
+    </w:p>
+    <w:p>
+      <w:pPr>
+        <w:pStyle w:val="ListParagraph"/>
+      </w:pPr>
+    </w:p>
+    <w:p>
+      <w:pPr>
+        <w:pStyle w:val="ListParagraph"/>
+      </w:pPr>
+    </w:p>
+    <w:p>
+      <w:pPr>
+        <w:pStyle w:val="ListParagraph"/>
+      </w:pPr>
+    </w:p>
+    <w:p>
+      <w:pPr>
+        <w:pStyle w:val="ListParagraph"/>
+      </w:pPr>
+    </w:p>
+    <w:p>
+      <w:pPr>
+        <w:pStyle w:val="ListParagraph"/>
+      </w:pPr>
+    </w:p>
+    <w:p>
+      <w:pPr>
+        <w:pStyle w:val="ListParagraph"/>
+      </w:pPr>
+    </w:p>
+    <w:p>
+      <w:pPr>
+        <w:pStyle w:val="ListParagraph"/>
+      </w:pPr>
+    </w:p>
+    <w:p>
+      <w:pPr>
+        <w:pStyle w:val="ListParagraph"/>
+      </w:pPr>
+    </w:p>
+    <w:p>
+      <w:pPr>
+        <w:pStyle w:val="ListParagraph"/>
+      </w:pPr>
+    </w:p>
+    <w:p>
+      <w:pPr>
+        <w:pStyle w:val="ListParagraph"/>
+      </w:pPr>
+    </w:p>
+    <w:p>
+      <w:pPr>
+        <w:pStyle w:val="ListParagraph"/>
+        <w:numPr>
+          <w:ilvl w:val="0"/>
+          <w:numId w:val="1"/>
+        </w:numPr>
+      </w:pPr>
+      <w:r>
+        <w:t xml:space="preserve">To add a new file to the </w:t>
+      </w:r>
+      <w:r>
+        <w:t>repository,</w:t>
+      </w:r>
+      <w:r>
+        <w:t xml:space="preserve"> </w:t>
+      </w:r>
+      <w:r>
+        <w:t xml:space="preserve">select the file which is placed in the local directory and right click on it. Select the </w:t>
+      </w:r>
+      <w:proofErr w:type="spellStart"/>
+      <w:r>
+        <w:t>TortoiseGit</w:t>
+      </w:r>
+      <w:proofErr w:type="spellEnd"/>
+      <w:r>
+        <w:t xml:space="preserve"> and click on Add.</w:t>
+      </w:r>
+    </w:p>
+    <w:p>
+      <w:pPr>
+        <w:pStyle w:val="ListParagraph"/>
+        <w:numPr>
+          <w:ilvl w:val="0"/>
+          <w:numId w:val="1"/>
+        </w:numPr>
+      </w:pPr>
+      <w:r>
+        <w:t xml:space="preserve">To commit the modified file and upload/check-in to the repository right click in the local directory and select the Git commit </w:t>
+      </w:r>
+      <w:r>
+        <w:sym w:font="Wingdings" w:char="F0E0"/>
+      </w:r>
+      <w:r>
+        <w:t xml:space="preserve"> master option from the </w:t>
+      </w:r>
+      <w:r>
+        <w:t>drop-down</w:t>
+      </w:r>
+      <w:r>
+        <w:t xml:space="preserve"> menu.</w:t>
+      </w:r>
+    </w:p>
+    <w:p>
+      <w:pPr>
+        <w:pStyle w:val="ListParagraph"/>
+        <w:numPr>
+          <w:ilvl w:val="0"/>
+          <w:numId w:val="1"/>
+        </w:numPr>
+      </w:pPr>
+      <w:r>
+        <w:t>Select the modified files to be committed and write the comments. Click on commit.</w:t>
+      </w:r>
+    </w:p>
+    <w:p>
+      <w:pPr>
+        <w:pStyle w:val="ListParagraph"/>
+        <w:numPr>
+          <w:ilvl w:val="0"/>
+          <w:numId w:val="1"/>
+        </w:numPr>
+      </w:pPr>
+      <w:r>
+        <w:t>After committing click on push to upload the files to the global repository.</w:t>
+      </w:r>
+    </w:p>
+    <w:p>
+      <w:pPr>
+        <w:pStyle w:val="ListParagraph"/>
+        <w:numPr>
+          <w:ilvl w:val="0"/>
+          <w:numId w:val="1"/>
+        </w:numPr>
+      </w:pPr>
+      <w:r>
+        <w:t xml:space="preserve">To update the local </w:t>
+      </w:r>
+      <w:r>
+        <w:t>repository,</w:t>
+      </w:r>
+      <w:r>
+        <w:t xml:space="preserve"> select the Pull option from the right click drop down menu </w:t>
+      </w:r>
+      <w:r>
+        <w:t xml:space="preserve">in the </w:t>
+      </w:r>
+      <w:proofErr w:type="spellStart"/>
+      <w:r>
+        <w:t>TortoiseGit</w:t>
+      </w:r>
+      <w:proofErr w:type="spellEnd"/>
+      <w:r>
+        <w:t xml:space="preserve"> option.</w:t>
+      </w:r>
+    </w:p>
+    <w:p>
+      <w:pPr>
+        <w:pStyle w:val="ListParagraph"/>
+        <w:numPr>
+          <w:ilvl w:val="0"/>
+          <w:numId w:val="1"/>
+        </w:numPr>
+      </w:pPr>
+      <w:r>
+        <w:t xml:space="preserve">To resolve </w:t>
+      </w:r>
+      <w:r>
+        <w:t>conflicts,</w:t>
+      </w:r>
+      <w:r>
+        <w:t xml:space="preserve"> refer Git help.</w:t>
+      </w:r>
+    </w:p>
+    <w:p>
+      <w:pPr>
+        <w:pStyle w:val="ListParagraph"/>
+      </w:pPr>
+    </w:p>
+    <w:p>
+      <w:pPr>
+        <w:pStyle w:val="ListParagraph"/>
+      </w:pPr>
+    </w:p>
+    <w:p>
+      <w:pPr>
+        <w:pStyle w:val="ListParagraph"/>
+      </w:pPr>
       <w:bookmarkStart w:id="0" w:name="_GoBack"/>
+      <w:r>
+        <w:rPr>
+          <w:noProof/>
+        </w:rPr>
+        <w:lastRenderedPageBreak/>
+        <w:drawing>
+          <wp:anchor distT="0" distB="0" distL="114300" distR="114300" simplePos="0" relativeHeight="251662336" behindDoc="0" locked="0" layoutInCell="1" allowOverlap="1">
+            <wp:simplePos x="0" y="0"/>
+            <wp:positionH relativeFrom="column">
+              <wp:posOffset>-37465</wp:posOffset>
+            </wp:positionH>
+            <wp:positionV relativeFrom="paragraph">
+              <wp:posOffset>-809625</wp:posOffset>
+            </wp:positionV>
+            <wp:extent cx="6161405" cy="3133090"/>
+            <wp:effectExtent l="0" t="0" r="0" b="0"/>
+            <wp:wrapNone/>
+            <wp:docPr id="8" name="Picture 8" descr="Screen Clipping"/>
+            <wp:cNvGraphicFramePr>
+              <a:graphicFrameLocks xmlns:a="http://schemas.openxmlformats.org/drawingml/2006/main" noChangeAspect="1"/>
+            </wp:cNvGraphicFramePr>
+            <a:graphic xmlns:a="http://schemas.openxmlformats.org/drawingml/2006/main">
+              <a:graphicData uri="http://schemas.openxmlformats.org/drawingml/2006/picture">
+                <pic:pic xmlns:pic="http://schemas.openxmlformats.org/drawingml/2006/picture">
+                  <pic:nvPicPr>
+                    <pic:cNvPr id="8" name="EA4CF4D.tmp"/>
+                    <pic:cNvPicPr/>
+                  </pic:nvPicPr>
+                  <pic:blipFill>
+                    <a:blip r:embed="rId12">
+                      <a:extLst>
+                        <a:ext uri="{28A0092B-C50C-407E-A947-70E740481C1C}">
+                          <a14:useLocalDpi xmlns:a14="http://schemas.microsoft.com/office/drawing/2010/main" val="0"/>
+                        </a:ext>
+                      </a:extLst>
+                    </a:blip>
+                    <a:stretch>
+                      <a:fillRect/>
+                    </a:stretch>
+                  </pic:blipFill>
+                  <pic:spPr>
+                    <a:xfrm>
+                      <a:off x="0" y="0"/>
+                      <a:ext cx="6161405" cy="3133090"/>
+                    </a:xfrm>
+                    <a:prstGeom prst="rect">
+                      <a:avLst/>
+                    </a:prstGeom>
+                  </pic:spPr>
+                </pic:pic>
+              </a:graphicData>
+            </a:graphic>
+            <wp14:sizeRelH relativeFrom="page">
+              <wp14:pctWidth>0</wp14:pctWidth>
+            </wp14:sizeRelH>
+            <wp14:sizeRelV relativeFrom="page">
+              <wp14:pctHeight>0</wp14:pctHeight>
+            </wp14:sizeRelV>
+          </wp:anchor>
+        </w:drawing>
+      </w:r>
       <w:bookmarkEnd w:id="0"/>
     </w:p>
     <w:sectPr>
@@ -822,6 +1466,7 @@
   <w:style w:type="character" w:default="1" w:styleId="DefaultParagraphFont">
     <w:name w:val="Default Paragraph Font"/>
     <w:uiPriority w:val="1"/>
+    <w:semiHidden/>
     <w:unhideWhenUsed/>
   </w:style>
   <w:style w:type="table" w:default="1" w:styleId="TableNormal">
@@ -924,6 +1569,18 @@
     <w:rPr>
       <w:color w:val="808080"/>
       <w:shd w:val="clear" w:color="auto" w:fill="E6E6E6"/>
+    </w:rPr>
+  </w:style>
+  <w:style w:type="character" w:styleId="FollowedHyperlink">
+    <w:name w:val="FollowedHyperlink"/>
+    <w:basedOn w:val="DefaultParagraphFont"/>
+    <w:uiPriority w:val="99"/>
+    <w:semiHidden/>
+    <w:unhideWhenUsed/>
+    <w:rsid w:val="00116E5A"/>
+    <w:rPr>
+      <w:color w:val="954F72" w:themeColor="followedHyperlink"/>
+      <w:u w:val="single"/>
     </w:rPr>
   </w:style>
 </w:styles>

</xml_diff>